<commit_message>
adicionei modelo logico na documentacao
</commit_message>
<xml_diff>
--- a/documentacao/Documentação Final/documentacao_final.docx
+++ b/documentacao/Documentação Final/documentacao_final.docx
@@ -86,12 +86,7 @@
         <w:pStyle w:val="NormalGrande"/>
       </w:pPr>
       <w:r>
-        <w:t>Adriana e</w:t>
-      </w:r>
-      <w:bookmarkStart w:id="0" w:name="_GoBack"/>
-      <w:bookmarkEnd w:id="0"/>
-      <w:r>
-        <w:t>lva huayhua marca</w:t>
+        <w:t>Adriana elva huayhua marca</w:t>
       </w:r>
     </w:p>
     <w:p>
@@ -266,8 +261,8 @@
         <w:pStyle w:val="NormalGrande"/>
       </w:pPr>
     </w:p>
-    <w:bookmarkStart w:id="1" w:name="_Toc124080441"/>
-    <w:bookmarkStart w:id="2" w:name="_Toc125374503"/>
+    <w:bookmarkStart w:id="0" w:name="_Toc124080441"/>
+    <w:bookmarkStart w:id="1" w:name="_Toc125374503"/>
     <w:p>
       <w:pPr>
         <w:pStyle w:val="Sumrio1"/>
@@ -2238,10 +2233,10 @@
       <w:r>
         <w:br w:type="page"/>
       </w:r>
-      <w:bookmarkStart w:id="3" w:name="_Toc121491440"/>
-      <w:bookmarkStart w:id="4" w:name="_Toc124080445"/>
+      <w:bookmarkStart w:id="2" w:name="_Toc121491440"/>
+      <w:bookmarkStart w:id="3" w:name="_Toc124080445"/>
+      <w:bookmarkEnd w:id="0"/>
       <w:bookmarkEnd w:id="1"/>
-      <w:bookmarkEnd w:id="2"/>
     </w:p>
     <w:p>
       <w:pPr>
@@ -2265,11 +2260,22 @@
       <w:pPr>
         <w:pStyle w:val="FolhadeRostodosCaptulos"/>
       </w:pPr>
-      <w:fldSimple w:instr=" REF _Ref125306779 \w ">
-        <w:r>
-          <w:t>1</w:t>
-        </w:r>
-      </w:fldSimple>
+      <w:r>
+        <w:lastRenderedPageBreak/>
+        <w:fldChar w:fldCharType="begin"/>
+      </w:r>
+      <w:r>
+        <w:instrText xml:space="preserve"> REF _Ref125306779 \w </w:instrText>
+      </w:r>
+      <w:r>
+        <w:fldChar w:fldCharType="separate"/>
+      </w:r>
+      <w:r>
+        <w:t>1</w:t>
+      </w:r>
+      <w:r>
+        <w:fldChar w:fldCharType="end"/>
+      </w:r>
       <w:r>
         <w:tab/>
       </w:r>
@@ -2281,42 +2287,42 @@
       <w:pPr>
         <w:pStyle w:val="Ttulo1"/>
       </w:pPr>
-      <w:bookmarkStart w:id="5" w:name="_Toc512519587"/>
+      <w:bookmarkStart w:id="4" w:name="_Toc512519587"/>
+      <w:bookmarkEnd w:id="2"/>
       <w:bookmarkEnd w:id="3"/>
-      <w:bookmarkEnd w:id="4"/>
       <w:r>
         <w:lastRenderedPageBreak/>
         <w:t>VISÃO DO PROJETO</w:t>
       </w:r>
+      <w:bookmarkEnd w:id="4"/>
+    </w:p>
+    <w:p>
+      <w:pPr>
+        <w:pStyle w:val="Ttulo2"/>
+        <w:rPr>
+          <w:b/>
+        </w:rPr>
+      </w:pPr>
+      <w:r>
+        <w:rPr>
+          <w:b/>
+        </w:rPr>
+        <w:tab/>
+      </w:r>
+      <w:bookmarkStart w:id="5" w:name="_Toc512519588"/>
+      <w:r>
+        <w:rPr>
+          <w:b/>
+        </w:rPr>
+        <w:t>APRESENTAÇÃ</w:t>
+      </w:r>
+      <w:r>
+        <w:rPr>
+          <w:b/>
+        </w:rPr>
+        <w:t>O DO GRUPO</w:t>
+      </w:r>
       <w:bookmarkEnd w:id="5"/>
-    </w:p>
-    <w:p>
-      <w:pPr>
-        <w:pStyle w:val="Ttulo2"/>
-        <w:rPr>
-          <w:b/>
-        </w:rPr>
-      </w:pPr>
-      <w:r>
-        <w:rPr>
-          <w:b/>
-        </w:rPr>
-        <w:tab/>
-      </w:r>
-      <w:bookmarkStart w:id="6" w:name="_Toc512519588"/>
-      <w:r>
-        <w:rPr>
-          <w:b/>
-        </w:rPr>
-        <w:t>APRESENTAÇÃ</w:t>
-      </w:r>
-      <w:r>
-        <w:rPr>
-          <w:b/>
-        </w:rPr>
-        <w:t>O DO GRUPO</w:t>
-      </w:r>
-      <w:bookmarkEnd w:id="6"/>
       <w:r>
         <w:rPr>
           <w:b/>
@@ -2603,7 +2609,7 @@
           <w:b/>
         </w:rPr>
       </w:pPr>
-      <w:bookmarkStart w:id="7" w:name="_Toc124080447"/>
+      <w:bookmarkStart w:id="6" w:name="_Toc124080447"/>
       <w:r>
         <w:rPr>
           <w:b/>
@@ -2840,14 +2846,14 @@
           <w:b/>
         </w:rPr>
       </w:pPr>
-      <w:bookmarkStart w:id="8" w:name="_Toc512519591"/>
+      <w:bookmarkStart w:id="7" w:name="_Toc512519591"/>
       <w:r>
         <w:rPr>
           <w:b/>
         </w:rPr>
         <w:t>objetivo da solução</w:t>
       </w:r>
-      <w:bookmarkEnd w:id="8"/>
+      <w:bookmarkEnd w:id="7"/>
     </w:p>
     <w:p>
       <w:pPr>
@@ -2896,7 +2902,7 @@
           <w:b/>
         </w:rPr>
       </w:pPr>
-      <w:bookmarkStart w:id="9" w:name="_Toc512519592"/>
+      <w:bookmarkStart w:id="8" w:name="_Toc512519592"/>
       <w:r>
         <w:rPr>
           <w:b/>
@@ -2904,7 +2910,7 @@
         <w:lastRenderedPageBreak/>
         <w:t>diagrama da solução</w:t>
       </w:r>
-      <w:bookmarkEnd w:id="9"/>
+      <w:bookmarkEnd w:id="8"/>
     </w:p>
     <w:p>
       <w:r>
@@ -3002,7 +3008,7 @@
         </w:sectPr>
       </w:pPr>
     </w:p>
-    <w:bookmarkEnd w:id="7"/>
+    <w:bookmarkEnd w:id="6"/>
     <w:p>
       <w:pPr>
         <w:pStyle w:val="FolhadeRostodosCaptulos"/>
@@ -3038,28 +3044,28 @@
           <w:numId w:val="18"/>
         </w:numPr>
       </w:pPr>
-      <w:bookmarkStart w:id="10" w:name="_Toc512519593"/>
+      <w:bookmarkStart w:id="9" w:name="_Toc512519593"/>
       <w:r>
         <w:lastRenderedPageBreak/>
         <w:t>PLANEJAMENTO DO PROJETO</w:t>
       </w:r>
+      <w:bookmarkEnd w:id="9"/>
+    </w:p>
+    <w:p>
+      <w:pPr>
+        <w:pStyle w:val="Ttulo2"/>
+        <w:rPr>
+          <w:b/>
+        </w:rPr>
+      </w:pPr>
+      <w:bookmarkStart w:id="10" w:name="_Toc512519594"/>
+      <w:r>
+        <w:rPr>
+          <w:b/>
+        </w:rPr>
+        <w:t xml:space="preserve">Definição da Equipe do projeto </w:t>
+      </w:r>
       <w:bookmarkEnd w:id="10"/>
-    </w:p>
-    <w:p>
-      <w:pPr>
-        <w:pStyle w:val="Ttulo2"/>
-        <w:rPr>
-          <w:b/>
-        </w:rPr>
-      </w:pPr>
-      <w:bookmarkStart w:id="11" w:name="_Toc512519594"/>
-      <w:r>
-        <w:rPr>
-          <w:b/>
-        </w:rPr>
-        <w:t xml:space="preserve">Definição da Equipe do projeto </w:t>
-      </w:r>
-      <w:bookmarkEnd w:id="11"/>
     </w:p>
     <w:p>
       <w:r>
@@ -3460,14 +3466,14 @@
           <w:b/>
         </w:rPr>
       </w:pPr>
-      <w:bookmarkStart w:id="12" w:name="_Toc512519596"/>
+      <w:bookmarkStart w:id="11" w:name="_Toc512519596"/>
       <w:r>
         <w:rPr>
           <w:b/>
         </w:rPr>
         <w:t xml:space="preserve">Gestão dos Riscos do Projeto </w:t>
       </w:r>
-      <w:bookmarkEnd w:id="12"/>
+      <w:bookmarkEnd w:id="11"/>
     </w:p>
     <w:p>
       <w:r>
@@ -3549,7 +3555,7 @@
           <w:b/>
         </w:rPr>
       </w:pPr>
-      <w:bookmarkStart w:id="13" w:name="_Toc512519597"/>
+      <w:bookmarkStart w:id="12" w:name="_Toc512519597"/>
       <w:r>
         <w:rPr>
           <w:b/>
@@ -3557,7 +3563,7 @@
         <w:lastRenderedPageBreak/>
         <w:t xml:space="preserve">PRODUCT BACKLOG e requisitos </w:t>
       </w:r>
-      <w:bookmarkEnd w:id="13"/>
+      <w:bookmarkEnd w:id="12"/>
     </w:p>
     <w:p>
       <w:r>
@@ -3830,7 +3836,7 @@
           <w:b/>
         </w:rPr>
       </w:pPr>
-      <w:bookmarkStart w:id="14" w:name="_Toc512519598"/>
+      <w:bookmarkStart w:id="13" w:name="_Toc512519598"/>
       <w:r>
         <w:rPr>
           <w:b/>
@@ -3838,7 +3844,7 @@
         <w:lastRenderedPageBreak/>
         <w:t xml:space="preserve">Sprints / sprint backlog </w:t>
       </w:r>
-      <w:bookmarkEnd w:id="14"/>
+      <w:bookmarkEnd w:id="13"/>
     </w:p>
     <w:p>
       <w:pPr>
@@ -3955,11 +3961,22 @@
       <w:pPr>
         <w:pStyle w:val="FolhadeRostodosCaptulos"/>
       </w:pPr>
-      <w:fldSimple w:instr=" REF _Ref125306944 \w ">
-        <w:r>
-          <w:t>3</w:t>
-        </w:r>
-      </w:fldSimple>
+      <w:r>
+        <w:lastRenderedPageBreak/>
+        <w:fldChar w:fldCharType="begin"/>
+      </w:r>
+      <w:r>
+        <w:instrText xml:space="preserve"> REF _Ref125306944 \w </w:instrText>
+      </w:r>
+      <w:r>
+        <w:fldChar w:fldCharType="separate"/>
+      </w:r>
+      <w:r>
+        <w:t>3</w:t>
+      </w:r>
+      <w:r>
+        <w:fldChar w:fldCharType="end"/>
+      </w:r>
       <w:r>
         <w:tab/>
       </w:r>
@@ -3974,7 +3991,7 @@
           <w:color w:val="000000"/>
         </w:rPr>
       </w:pPr>
-      <w:bookmarkStart w:id="15" w:name="_Toc512519599"/>
+      <w:bookmarkStart w:id="14" w:name="_Toc512519599"/>
       <w:r>
         <w:rPr>
           <w:color w:val="000000"/>
@@ -3982,24 +3999,24 @@
         <w:lastRenderedPageBreak/>
         <w:t>desenvolvimento do projeto</w:t>
       </w:r>
+      <w:bookmarkEnd w:id="14"/>
+    </w:p>
+    <w:p/>
+    <w:p>
+      <w:pPr>
+        <w:pStyle w:val="Ttulo2"/>
+        <w:rPr>
+          <w:b/>
+        </w:rPr>
+      </w:pPr>
+      <w:bookmarkStart w:id="15" w:name="_Toc512519600"/>
+      <w:r>
+        <w:rPr>
+          <w:b/>
+        </w:rPr>
+        <w:t xml:space="preserve">Solução Técnica – Aquisição de dados via Arduino </w:t>
+      </w:r>
       <w:bookmarkEnd w:id="15"/>
-    </w:p>
-    <w:p/>
-    <w:p>
-      <w:pPr>
-        <w:pStyle w:val="Ttulo2"/>
-        <w:rPr>
-          <w:b/>
-        </w:rPr>
-      </w:pPr>
-      <w:bookmarkStart w:id="16" w:name="_Toc512519600"/>
-      <w:r>
-        <w:rPr>
-          <w:b/>
-        </w:rPr>
-        <w:t xml:space="preserve">Solução Técnica – Aquisição de dados via Arduino </w:t>
-      </w:r>
-      <w:bookmarkEnd w:id="16"/>
     </w:p>
     <w:p>
       <w:pPr>
@@ -4023,7 +4040,7 @@
       </w:r>
     </w:p>
     <w:p>
-      <w:bookmarkStart w:id="17" w:name="_Toc154569928"/>
+      <w:bookmarkStart w:id="16" w:name="_Toc154569928"/>
     </w:p>
     <w:p>
       <w:r>
@@ -4044,12 +4061,16 @@
         <w:t xml:space="preserve">. As informações recebidas pelo Arduino serão enviadas com o amparo de uma rede de internet e um servidor local. </w:t>
       </w:r>
     </w:p>
-    <w:p>
-      <w:r>
-        <w:t>.</w:t>
-      </w:r>
-    </w:p>
     <w:p/>
+    <w:p/>
+    <w:p/>
+    <w:p/>
+    <w:p/>
+    <w:p/>
+    <w:p/>
+    <w:p/>
+    <w:p/>
+    <w:p/>
     <w:p>
       <w:pPr>
         <w:pStyle w:val="Ttulo2"/>
@@ -4057,14 +4078,15 @@
           <w:b/>
         </w:rPr>
       </w:pPr>
-      <w:bookmarkStart w:id="18" w:name="_Toc512519601"/>
+      <w:bookmarkStart w:id="17" w:name="_Toc512519601"/>
       <w:r>
         <w:rPr>
           <w:b/>
         </w:rPr>
+        <w:lastRenderedPageBreak/>
         <w:t xml:space="preserve">Solução Técnica - Aplicação </w:t>
       </w:r>
-      <w:bookmarkEnd w:id="18"/>
+      <w:bookmarkEnd w:id="17"/>
     </w:p>
     <w:p>
       <w:pPr>
@@ -4087,7 +4109,6 @@
         <w:rPr>
           <w:noProof/>
         </w:rPr>
-        <w:lastRenderedPageBreak/>
         <w:drawing>
           <wp:inline distT="0" distB="0" distL="0" distR="0" wp14:anchorId="1B3E4009" wp14:editId="2C47C031">
             <wp:extent cx="5753098" cy="3487819"/>
@@ -4179,11 +4200,11 @@
       </w:r>
       <w:proofErr w:type="spellEnd"/>
       <w:r>
-        <w:t xml:space="preserve"> ele terá no dashboard os gráficos e a temperatura em tempo real. Nesta tela também poderão ser vistos os avisos sobre mudanças de temperatura e umidade. Estes dados poderão estar em 3 categorias, Bom – dentro do limite de valores mínimos e máximos; Aceitável - ainda dentro do limite, mas indicando </w:t>
+        <w:t xml:space="preserve"> ele terá no dashboard os gráficos e a temperatura em tempo real. Nesta tela também poderão ser vistos os avisos sobre mudanças de temperatura </w:t>
       </w:r>
       <w:r>
         <w:lastRenderedPageBreak/>
-        <w:t>mudança; Crítico - saindo do limite. O objetivo é que os dados sempre se mantenham entre o Bom e o Aceitável, e os avisos serão feitos quando os dados entrarem na categoria Aceitável e Crítico.</w:t>
+        <w:t>e umidade. Estes dados poderão estar em 3 categorias, Bom – dentro do limite de valores mínimos e máximos; Aceitável - ainda dentro do limite, mas indicando mudança; Crítico - saindo do limite. O objetivo é que os dados sempre se mantenham entre o Bom e o Aceitável, e os avisos serão feitos quando os dados entrarem na categoria Aceitável e Crítico.</w:t>
       </w:r>
     </w:p>
     <w:p>
@@ -4354,10 +4375,10 @@
         </w:rPr>
         <w:lastRenderedPageBreak/>
         <w:drawing>
-          <wp:inline distT="0" distB="0" distL="0" distR="0" wp14:anchorId="41D523AA" wp14:editId="5A5A2F78">
-            <wp:extent cx="5600700" cy="4807266"/>
-            <wp:effectExtent l="0" t="0" r="0" b="0"/>
-            <wp:docPr id="2028361421" name="Imagem 2028361421"/>
+          <wp:inline distT="0" distB="0" distL="0" distR="0" wp14:anchorId="43FECCCC" wp14:editId="514AF3D2">
+            <wp:extent cx="5762625" cy="4686300"/>
+            <wp:effectExtent l="0" t="0" r="9525" b="0"/>
+            <wp:docPr id="8" name="Imagem 8"/>
             <wp:cNvGraphicFramePr>
               <a:graphicFrameLocks xmlns:a="http://schemas.openxmlformats.org/drawingml/2006/main" noChangeAspect="1"/>
             </wp:cNvGraphicFramePr>
@@ -4365,8 +4386,10 @@
               <a:graphicData uri="http://schemas.openxmlformats.org/drawingml/2006/picture">
                 <pic:pic xmlns:pic="http://schemas.openxmlformats.org/drawingml/2006/picture">
                   <pic:nvPicPr>
-                    <pic:cNvPr id="0" name=""/>
-                    <pic:cNvPicPr/>
+                    <pic:cNvPr id="0" name="Picture 1"/>
+                    <pic:cNvPicPr>
+                      <a:picLocks noChangeAspect="1" noChangeArrowheads="1"/>
+                    </pic:cNvPicPr>
                   </pic:nvPicPr>
                   <pic:blipFill>
                     <a:blip r:embed="rId34">
@@ -4376,18 +4399,23 @@
                         </a:ext>
                       </a:extLst>
                     </a:blip>
+                    <a:srcRect/>
                     <a:stretch>
                       <a:fillRect/>
                     </a:stretch>
                   </pic:blipFill>
-                  <pic:spPr>
+                  <pic:spPr bwMode="auto">
                     <a:xfrm>
                       <a:off x="0" y="0"/>
-                      <a:ext cx="5600700" cy="4807266"/>
+                      <a:ext cx="5762625" cy="4686300"/>
                     </a:xfrm>
                     <a:prstGeom prst="rect">
                       <a:avLst/>
                     </a:prstGeom>
+                    <a:noFill/>
+                    <a:ln>
+                      <a:noFill/>
+                    </a:ln>
                   </pic:spPr>
                 </pic:pic>
               </a:graphicData>
@@ -4610,6 +4638,8 @@
           <w:iCs/>
         </w:rPr>
       </w:pPr>
+      <w:bookmarkStart w:id="18" w:name="_GoBack"/>
+      <w:bookmarkEnd w:id="18"/>
       <w:r>
         <w:rPr>
           <w:i/>
@@ -10611,7 +10641,7 @@
         </w:sectPr>
       </w:pPr>
     </w:p>
-    <w:bookmarkEnd w:id="17"/>
+    <w:bookmarkEnd w:id="16"/>
     <w:p>
       <w:pPr>
         <w:pStyle w:val="FolhadeRostodosCaptulos"/>
@@ -11374,19 +11404,40 @@
       <w:pPr>
         <w:pStyle w:val="FolhadeRostodosCaptulos"/>
       </w:pPr>
-      <w:fldSimple w:instr=" REF _Ref125307146 \w ">
-        <w:r>
-          <w:t>5</w:t>
-        </w:r>
-      </w:fldSimple>
+      <w:r>
+        <w:lastRenderedPageBreak/>
+        <w:fldChar w:fldCharType="begin"/>
+      </w:r>
+      <w:r>
+        <w:instrText xml:space="preserve"> REF _Ref125307146 \w </w:instrText>
+      </w:r>
+      <w:r>
+        <w:fldChar w:fldCharType="separate"/>
+      </w:r>
+      <w:r>
+        <w:t>5</w:t>
+      </w:r>
+      <w:r>
+        <w:fldChar w:fldCharType="end"/>
+      </w:r>
       <w:r>
         <w:tab/>
       </w:r>
-      <w:fldSimple w:instr=" REF _Ref125307146 ">
-        <w:r>
-          <w:t>CONCLUSÕES</w:t>
-        </w:r>
-      </w:fldSimple>
+      <w:r>
+        <w:fldChar w:fldCharType="begin"/>
+      </w:r>
+      <w:r>
+        <w:instrText xml:space="preserve"> REF _Ref125307146 </w:instrText>
+      </w:r>
+      <w:r>
+        <w:fldChar w:fldCharType="separate"/>
+      </w:r>
+      <w:r>
+        <w:t>CONCLUSÕES</w:t>
+      </w:r>
+      <w:r>
+        <w:fldChar w:fldCharType="end"/>
+      </w:r>
     </w:p>
     <w:p>
       <w:pPr>
@@ -22738,7 +22789,7 @@
 </file>
 
 <file path=customXml/itemProps1.xml><?xml version="1.0" encoding="utf-8"?>
-<ds:datastoreItem xmlns:ds="http://schemas.openxmlformats.org/officeDocument/2006/customXml" ds:itemID="{2C16EACC-4F08-46FD-A413-BC07B73EE71B}">
+<ds:datastoreItem xmlns:ds="http://schemas.openxmlformats.org/officeDocument/2006/customXml" ds:itemID="{8E3F4959-96C4-4AC5-A8C7-BADAFEEC31B3}">
   <ds:schemaRefs>
     <ds:schemaRef ds:uri="http://schemas.openxmlformats.org/officeDocument/2006/bibliography"/>
   </ds:schemaRefs>

</xml_diff>